<commit_message>
- dwie spacje i taby
</commit_message>
<xml_diff>
--- a/ZPR_koncowa.docx
+++ b/ZPR_koncowa.docx
@@ -1,6 +1,6 @@
 
 <file path=word/document.xml><?xml version="1.0" encoding="utf-8"?>
-<w:document xmlns:wpc="http://schemas.microsoft.com/office/word/2010/wordprocessingCanvas" xmlns:mc="http://schemas.openxmlformats.org/markup-compatibility/2006" xmlns:o="urn:schemas-microsoft-com:office:office" xmlns:r="http://schemas.openxmlformats.org/officeDocument/2006/relationships" xmlns:m="http://schemas.openxmlformats.org/officeDocument/2006/math" xmlns:v="urn:schemas-microsoft-com:vml" xmlns:wp14="http://schemas.microsoft.com/office/word/2010/wordprocessingDrawing" xmlns:wp="http://schemas.openxmlformats.org/drawingml/2006/wordprocessingDrawing" xmlns:w10="urn:schemas-microsoft-com:office:word" xmlns:w="http://schemas.openxmlformats.org/wordprocessingml/2006/main" xmlns:w14="http://schemas.microsoft.com/office/word/2010/wordml" xmlns:wpg="http://schemas.microsoft.com/office/word/2010/wordprocessingGroup" xmlns:wpi="http://schemas.microsoft.com/office/word/2010/wordprocessingInk" xmlns:wne="http://schemas.microsoft.com/office/word/2006/wordml" xmlns:wps="http://schemas.microsoft.com/office/word/2010/wordprocessingShape" mc:Ignorable="w14 wp14">
+<w:document xmlns:ve="http://schemas.openxmlformats.org/markup-compatibility/2006" xmlns:o="urn:schemas-microsoft-com:office:office" xmlns:r="http://schemas.openxmlformats.org/officeDocument/2006/relationships" xmlns:m="http://schemas.openxmlformats.org/officeDocument/2006/math" xmlns:v="urn:schemas-microsoft-com:vml" xmlns:wp="http://schemas.openxmlformats.org/drawingml/2006/wordprocessingDrawing" xmlns:w10="urn:schemas-microsoft-com:office:word" xmlns:w="http://schemas.openxmlformats.org/wordprocessingml/2006/main" xmlns:wne="http://schemas.microsoft.com/office/word/2006/wordml">
   <w:body>
     <w:p>
       <w:pPr>
@@ -264,21 +264,7 @@
         <w:rPr>
           <w:sz w:val="24"/>
         </w:rPr>
-        <w:t xml:space="preserve">Model odpowiada za wszelkie obliczenia związane z przebiegiem symulacji. Kontroler zajmuje się czytaniem danych z plików konfiguracyjnych oraz zarządzaniem odświeżania modelu oraz widoku poprzez kontrolujący to </w:t>
-      </w:r>
-      <w:proofErr w:type="spellStart"/>
-      <w:r>
-        <w:rPr>
-          <w:sz w:val="24"/>
-        </w:rPr>
-        <w:t>Timer</w:t>
-      </w:r>
-      <w:proofErr w:type="spellEnd"/>
-      <w:r>
-        <w:rPr>
-          <w:sz w:val="24"/>
-        </w:rPr>
-        <w:t>.</w:t>
+        <w:t>Model odpowiada za wszelkie obliczenia związane z przebiegiem symulacji. Kontroler zajmuje się czytaniem danych z plików konfiguracyjnych oraz zarządzaniem odświeżania modelu oraz widoku poprzez kontrolujący to Timer.</w:t>
       </w:r>
     </w:p>
     <w:p>
@@ -436,26 +422,18 @@
         </w:rPr>
         <w:t xml:space="preserve">Dane pobierane są z plików XML, których szablony dołączone są do projektu w katalogu </w:t>
       </w:r>
-      <w:proofErr w:type="spellStart"/>
       <w:r>
         <w:rPr>
           <w:i/>
           <w:sz w:val="20"/>
         </w:rPr>
-        <w:t>template_xml</w:t>
-      </w:r>
-      <w:proofErr w:type="spellEnd"/>
+        <w:t>template_xml/</w:t>
+      </w:r>
       <w:r>
         <w:rPr>
           <w:i/>
           <w:sz w:val="20"/>
         </w:rPr>
-        <w:t>/</w:t>
-      </w:r>
-      <w:r>
-        <w:rPr>
-          <w:sz w:val="20"/>
-        </w:rPr>
         <w:t xml:space="preserve"> </w:t>
       </w:r>
       <w:r>
@@ -466,25 +444,70 @@
       </w:r>
       <w:r>
         <w:rPr>
-          <w:sz w:val="20"/>
+          <w:sz w:val="24"/>
         </w:rPr>
         <w:t xml:space="preserve"> </w:t>
       </w:r>
-      <w:proofErr w:type="spellStart"/>
       <w:r>
         <w:rPr>
           <w:i/>
           <w:sz w:val="20"/>
         </w:rPr>
-        <w:t>xml_data</w:t>
-      </w:r>
-      <w:proofErr w:type="spellEnd"/>
+        <w:t>xml_data/</w:t>
+      </w:r>
+    </w:p>
+    <w:p>
+      <w:pPr>
+        <w:pStyle w:val="Bezodstpw"/>
+        <w:numPr>
+          <w:ilvl w:val="1"/>
+          <w:numId w:val="4"/>
+        </w:numPr>
+        <w:spacing w:line="276" w:lineRule="auto"/>
+        <w:jc w:val="both"/>
+        <w:rPr>
+          <w:sz w:val="24"/>
+        </w:rPr>
+      </w:pPr>
+      <w:r>
+        <w:rPr>
+          <w:sz w:val="24"/>
+        </w:rPr>
+        <w:lastRenderedPageBreak/>
+        <w:t>Mapa ulic w postaci węzłów grafu</w:t>
+      </w:r>
+      <w:r>
+        <w:rPr>
+          <w:sz w:val="24"/>
+        </w:rPr>
+        <w:t xml:space="preserve"> i krawędzi pomiędzy nimi (graf nieskierowany)</w:t>
+      </w:r>
+      <w:r>
+        <w:rPr>
+          <w:sz w:val="24"/>
+        </w:rPr>
+        <w:t xml:space="preserve">. </w:t>
+      </w:r>
+      <w:r>
+        <w:rPr>
+          <w:i/>
+          <w:sz w:val="24"/>
+        </w:rPr>
+        <w:t>[</w:t>
+      </w:r>
       <w:r>
         <w:rPr>
           <w:i/>
           <w:sz w:val="20"/>
         </w:rPr>
-        <w:t>/</w:t>
+        <w:t>streets</w:t>
+      </w:r>
+      <w:r>
+        <w:rPr>
+          <w:i/>
+          <w:sz w:val="20"/>
+        </w:rPr>
+        <w:t>.xml]</w:t>
       </w:r>
     </w:p>
     <w:p>
@@ -504,54 +527,48 @@
         <w:rPr>
           <w:sz w:val="24"/>
         </w:rPr>
-        <w:lastRenderedPageBreak/>
-        <w:t>Mapa ulic w postaci węzłów grafu</w:t>
-      </w:r>
-      <w:r>
-        <w:rPr>
-          <w:sz w:val="24"/>
-        </w:rPr>
-        <w:t xml:space="preserve"> i krawędzi pomiędzy nimi (graf nieskierowany)</w:t>
-      </w:r>
-      <w:r>
-        <w:rPr>
-          <w:sz w:val="24"/>
-        </w:rPr>
-        <w:t xml:space="preserve">. </w:t>
-      </w:r>
-      <w:r>
-        <w:rPr>
-          <w:i/>
-          <w:sz w:val="24"/>
-        </w:rPr>
-        <w:t>[</w:t>
+        <w:t xml:space="preserve">Obiekty w poruszające się w symulacji, ich parametry i trasy. </w:t>
       </w:r>
       <w:r>
         <w:rPr>
           <w:i/>
           <w:sz w:val="20"/>
         </w:rPr>
-        <w:t>streets</w:t>
+        <w:t>[objects.xml]</w:t>
+      </w:r>
+    </w:p>
+    <w:p>
+      <w:pPr>
+        <w:pStyle w:val="Bezodstpw"/>
+        <w:numPr>
+          <w:ilvl w:val="1"/>
+          <w:numId w:val="4"/>
+        </w:numPr>
+        <w:spacing w:line="276" w:lineRule="auto"/>
+        <w:jc w:val="both"/>
+        <w:rPr>
+          <w:sz w:val="24"/>
+        </w:rPr>
+      </w:pPr>
+      <w:r>
+        <w:rPr>
+          <w:sz w:val="24"/>
+        </w:rPr>
+        <w:t xml:space="preserve">Kamery i ich parametry. </w:t>
       </w:r>
       <w:r>
         <w:rPr>
           <w:i/>
           <w:sz w:val="20"/>
         </w:rPr>
-        <w:t>.xml]</w:t>
-      </w:r>
-      <w:r>
-        <w:rPr>
-          <w:sz w:val="20"/>
-        </w:rPr>
-        <w:t xml:space="preserve"> </w:t>
-      </w:r>
-    </w:p>
-    <w:p>
-      <w:pPr>
-        <w:pStyle w:val="Bezodstpw"/>
-        <w:numPr>
-          <w:ilvl w:val="1"/>
+        <w:t>[dispatcher.xml]</w:t>
+      </w:r>
+    </w:p>
+    <w:p>
+      <w:pPr>
+        <w:pStyle w:val="Bezodstpw"/>
+        <w:numPr>
+          <w:ilvl w:val="0"/>
           <w:numId w:val="4"/>
         </w:numPr>
         <w:spacing w:line="276" w:lineRule="auto"/>
@@ -564,42 +581,169 @@
         <w:rPr>
           <w:sz w:val="24"/>
         </w:rPr>
-        <w:t xml:space="preserve">Obiekty w poruszające się w symulacji, ich parametry i trasy. </w:t>
+        <w:t xml:space="preserve">Samochody </w:t>
+      </w:r>
+      <w:r>
+        <w:rPr>
+          <w:sz w:val="24"/>
+        </w:rPr>
+        <w:t>poruszają się po gładkich trasach, nie skręcają 'w miejscu'. Przyśpieszają i zwalniają przed zakrętami.</w:t>
+      </w:r>
+    </w:p>
+    <w:p>
+      <w:pPr>
+        <w:pStyle w:val="Bezodstpw"/>
+        <w:numPr>
+          <w:ilvl w:val="0"/>
+          <w:numId w:val="4"/>
+        </w:numPr>
+        <w:spacing w:line="276" w:lineRule="auto"/>
+        <w:jc w:val="both"/>
+        <w:rPr>
+          <w:sz w:val="24"/>
+        </w:rPr>
+      </w:pPr>
+      <w:r>
+        <w:rPr>
+          <w:sz w:val="24"/>
+        </w:rPr>
+        <w:t>Piesi poruszają się po prostych trasach, skręcają 'w miejscu'.</w:t>
+      </w:r>
+    </w:p>
+    <w:p>
+      <w:pPr>
+        <w:pStyle w:val="Bezodstpw"/>
+        <w:numPr>
+          <w:ilvl w:val="0"/>
+          <w:numId w:val="4"/>
+        </w:numPr>
+        <w:spacing w:line="276" w:lineRule="auto"/>
+        <w:jc w:val="both"/>
+        <w:rPr>
+          <w:sz w:val="24"/>
+        </w:rPr>
+      </w:pPr>
+      <w:r>
+        <w:rPr>
+          <w:sz w:val="24"/>
+        </w:rPr>
+        <w:t>Zakręty na trasach samochodów wyznaczane są automatycznie przez wyliczenie odpowiednich krzywych beziera zależnych wielkością 'promienia' od stałej zdefiniowanej w projekcie.</w:t>
+      </w:r>
+    </w:p>
+    <w:p>
+      <w:pPr>
+        <w:pStyle w:val="Bezodstpw"/>
+        <w:numPr>
+          <w:ilvl w:val="0"/>
+          <w:numId w:val="4"/>
+        </w:numPr>
+        <w:spacing w:line="276" w:lineRule="auto"/>
+        <w:jc w:val="both"/>
+        <w:rPr>
+          <w:sz w:val="24"/>
+        </w:rPr>
+      </w:pPr>
+      <w:r>
+        <w:rPr>
+          <w:sz w:val="24"/>
+        </w:rPr>
+        <w:t xml:space="preserve">Kamery </w:t>
+      </w:r>
+      <w:r>
+        <w:rPr>
+          <w:sz w:val="24"/>
+        </w:rPr>
+        <w:t xml:space="preserve">logują obserwacje co 1 sekundę do pliku o nazwie złożonej z numeru (timestamp) z rozszerzeniem </w:t>
+      </w:r>
+      <w:r>
+        <w:rPr>
+          <w:i/>
+          <w:sz w:val="24"/>
+        </w:rPr>
+        <w:t>.txt</w:t>
+      </w:r>
+      <w:r>
+        <w:rPr>
+          <w:sz w:val="24"/>
+        </w:rPr>
+        <w:t>,</w:t>
+      </w:r>
+      <w:r>
+        <w:rPr>
+          <w:sz w:val="24"/>
+        </w:rPr>
+        <w:t xml:space="preserve"> w chwili pierwszego zauważonego obiektu.</w:t>
+      </w:r>
+    </w:p>
+    <w:p>
+      <w:pPr>
+        <w:pStyle w:val="Bezodstpw"/>
+        <w:numPr>
+          <w:ilvl w:val="0"/>
+          <w:numId w:val="4"/>
+        </w:numPr>
+        <w:spacing w:line="276" w:lineRule="auto"/>
+        <w:jc w:val="both"/>
+        <w:rPr>
+          <w:sz w:val="24"/>
+        </w:rPr>
+      </w:pPr>
+      <w:r>
+        <w:rPr>
+          <w:sz w:val="24"/>
+        </w:rPr>
+        <w:t>Wizualizacja graficzna w postaci prostych obiektów geometrycznych oraz proste menu pozwalające wystartować, pauzować, restartować, zapętlić lub zakończyć symulację. Zapętlenie polega na tym, że gdy obiekt dojedzie do końca swojej trasy - zaczyna ją przemierzać od początku.</w:t>
+      </w:r>
+    </w:p>
+    <w:p>
+      <w:pPr>
+        <w:pStyle w:val="Bezodstpw"/>
+        <w:numPr>
+          <w:ilvl w:val="0"/>
+          <w:numId w:val="4"/>
+        </w:numPr>
+        <w:spacing w:line="276" w:lineRule="auto"/>
+        <w:jc w:val="both"/>
+        <w:rPr>
+          <w:sz w:val="24"/>
+        </w:rPr>
+      </w:pPr>
+      <w:r>
+        <w:rPr>
+          <w:sz w:val="24"/>
+        </w:rPr>
+        <w:t xml:space="preserve">Pliki z danymi domyślnie szukane są w katalogu </w:t>
       </w:r>
       <w:r>
         <w:rPr>
           <w:i/>
           <w:sz w:val="20"/>
         </w:rPr>
-        <w:t>[objects.xml]</w:t>
-      </w:r>
-    </w:p>
-    <w:p>
-      <w:pPr>
-        <w:pStyle w:val="Bezodstpw"/>
-        <w:numPr>
-          <w:ilvl w:val="1"/>
-          <w:numId w:val="4"/>
-        </w:numPr>
-        <w:spacing w:line="276" w:lineRule="auto"/>
-        <w:jc w:val="both"/>
-        <w:rPr>
-          <w:sz w:val="24"/>
-        </w:rPr>
-      </w:pPr>
-      <w:r>
-        <w:rPr>
-          <w:sz w:val="24"/>
-        </w:rPr>
-        <w:t xml:space="preserve">Kamery i ich parametry. </w:t>
-      </w:r>
-      <w:r>
-        <w:rPr>
-          <w:i/>
-          <w:sz w:val="20"/>
-        </w:rPr>
-        <w:t>[dispatcher.xml]</w:t>
-      </w:r>
+        <w:t>xml_data/</w:t>
+      </w:r>
+      <w:r>
+        <w:rPr>
+          <w:sz w:val="24"/>
+        </w:rPr>
+        <w:t xml:space="preserve"> o nazwach</w:t>
+      </w:r>
+      <w:r>
+        <w:rPr>
+          <w:sz w:val="24"/>
+        </w:rPr>
+        <w:t xml:space="preserve"> podanych w (pkt. a). W przypadku braku któregokolwiek z plików, należy wskazać prawidłową, względną do uruchamianej aplikacji, ścieżkę do pliku lub zakończyć działanie programu.</w:t>
+      </w:r>
+    </w:p>
+    <w:p>
+      <w:pPr>
+        <w:pStyle w:val="Bezodstpw"/>
+        <w:spacing w:line="276" w:lineRule="auto"/>
+        <w:ind w:left="786"/>
+        <w:jc w:val="both"/>
+        <w:rPr>
+          <w:sz w:val="24"/>
+        </w:rPr>
+      </w:pPr>
     </w:p>
     <w:p>
       <w:pPr>
@@ -608,224 +752,6 @@
           <w:ilvl w:val="0"/>
           <w:numId w:val="4"/>
         </w:numPr>
-        <w:spacing w:line="276" w:lineRule="auto"/>
-        <w:jc w:val="both"/>
-        <w:rPr>
-          <w:sz w:val="24"/>
-        </w:rPr>
-      </w:pPr>
-      <w:r>
-        <w:rPr>
-          <w:sz w:val="24"/>
-        </w:rPr>
-        <w:t xml:space="preserve">Samochody </w:t>
-      </w:r>
-      <w:r>
-        <w:rPr>
-          <w:sz w:val="24"/>
-        </w:rPr>
-        <w:t>poruszają się po gładkich trasach, nie skręcają 'w miejscu'. Przyśpieszają i zwalniają przed zakrętami.</w:t>
-      </w:r>
-    </w:p>
-    <w:p>
-      <w:pPr>
-        <w:pStyle w:val="Bezodstpw"/>
-        <w:numPr>
-          <w:ilvl w:val="0"/>
-          <w:numId w:val="4"/>
-        </w:numPr>
-        <w:spacing w:line="276" w:lineRule="auto"/>
-        <w:jc w:val="both"/>
-        <w:rPr>
-          <w:sz w:val="24"/>
-        </w:rPr>
-      </w:pPr>
-      <w:r>
-        <w:rPr>
-          <w:sz w:val="24"/>
-        </w:rPr>
-        <w:t>Piesi poruszają się po prostych trasach, skręcają 'w miejscu'.</w:t>
-      </w:r>
-    </w:p>
-    <w:p>
-      <w:pPr>
-        <w:pStyle w:val="Bezodstpw"/>
-        <w:numPr>
-          <w:ilvl w:val="0"/>
-          <w:numId w:val="4"/>
-        </w:numPr>
-        <w:spacing w:line="276" w:lineRule="auto"/>
-        <w:jc w:val="both"/>
-        <w:rPr>
-          <w:sz w:val="24"/>
-        </w:rPr>
-      </w:pPr>
-      <w:r>
-        <w:rPr>
-          <w:sz w:val="24"/>
-        </w:rPr>
-        <w:t xml:space="preserve">Zakręty na trasach samochodów wyznaczane są automatycznie przez wyliczenie odpowiednich krzywych </w:t>
-      </w:r>
-      <w:proofErr w:type="spellStart"/>
-      <w:r>
-        <w:rPr>
-          <w:sz w:val="24"/>
-        </w:rPr>
-        <w:t>beziera</w:t>
-      </w:r>
-      <w:proofErr w:type="spellEnd"/>
-      <w:r>
-        <w:rPr>
-          <w:sz w:val="24"/>
-        </w:rPr>
-        <w:t xml:space="preserve"> zależnych wielkością 'promienia' od stałej zdefiniowanej w projekcie.</w:t>
-      </w:r>
-    </w:p>
-    <w:p>
-      <w:pPr>
-        <w:pStyle w:val="Bezodstpw"/>
-        <w:numPr>
-          <w:ilvl w:val="0"/>
-          <w:numId w:val="4"/>
-        </w:numPr>
-        <w:spacing w:line="276" w:lineRule="auto"/>
-        <w:jc w:val="both"/>
-        <w:rPr>
-          <w:sz w:val="24"/>
-        </w:rPr>
-      </w:pPr>
-      <w:r>
-        <w:rPr>
-          <w:sz w:val="24"/>
-        </w:rPr>
-        <w:t xml:space="preserve">Kamery </w:t>
-      </w:r>
-      <w:r>
-        <w:rPr>
-          <w:sz w:val="24"/>
-        </w:rPr>
-        <w:t>logują obserwacje co 1 sekundę do pliku o nazwie złożonej z numeru (</w:t>
-      </w:r>
-      <w:proofErr w:type="spellStart"/>
-      <w:r>
-        <w:rPr>
-          <w:sz w:val="24"/>
-        </w:rPr>
-        <w:t>timestamp</w:t>
-      </w:r>
-      <w:proofErr w:type="spellEnd"/>
-      <w:r>
-        <w:rPr>
-          <w:sz w:val="24"/>
-        </w:rPr>
-        <w:t xml:space="preserve">) z rozszerzeniem </w:t>
-      </w:r>
-      <w:r>
-        <w:rPr>
-          <w:i/>
-          <w:sz w:val="24"/>
-        </w:rPr>
-        <w:t>.txt</w:t>
-      </w:r>
-      <w:r>
-        <w:rPr>
-          <w:sz w:val="24"/>
-        </w:rPr>
-        <w:t>,</w:t>
-      </w:r>
-      <w:r>
-        <w:rPr>
-          <w:sz w:val="24"/>
-        </w:rPr>
-        <w:t xml:space="preserve"> w chwili pierwszego zauważonego obiektu.</w:t>
-      </w:r>
-    </w:p>
-    <w:p>
-      <w:pPr>
-        <w:pStyle w:val="Bezodstpw"/>
-        <w:numPr>
-          <w:ilvl w:val="0"/>
-          <w:numId w:val="4"/>
-        </w:numPr>
-        <w:spacing w:line="276" w:lineRule="auto"/>
-        <w:jc w:val="both"/>
-        <w:rPr>
-          <w:sz w:val="24"/>
-        </w:rPr>
-      </w:pPr>
-      <w:r>
-        <w:rPr>
-          <w:sz w:val="24"/>
-        </w:rPr>
-        <w:t>Wizualizacja graficzna w postaci prostych obiektów geometrycznych oraz proste menu pozwalające wystartować, pauzować, restartować, zapętlić lub zakończyć symulację. Zapętlenie polega na tym, że gdy obiekt dojedzie do końca swojej trasy - zaczyna ją przemierzać od początku.</w:t>
-      </w:r>
-    </w:p>
-    <w:p>
-      <w:pPr>
-        <w:pStyle w:val="Bezodstpw"/>
-        <w:numPr>
-          <w:ilvl w:val="0"/>
-          <w:numId w:val="4"/>
-        </w:numPr>
-        <w:spacing w:line="276" w:lineRule="auto"/>
-        <w:jc w:val="both"/>
-        <w:rPr>
-          <w:sz w:val="24"/>
-        </w:rPr>
-      </w:pPr>
-      <w:r>
-        <w:rPr>
-          <w:sz w:val="24"/>
-        </w:rPr>
-        <w:t xml:space="preserve">Pliki z danymi domyślnie szukane są w katalogu </w:t>
-      </w:r>
-      <w:proofErr w:type="spellStart"/>
-      <w:r>
-        <w:rPr>
-          <w:i/>
-          <w:sz w:val="20"/>
-        </w:rPr>
-        <w:t>xml_data</w:t>
-      </w:r>
-      <w:proofErr w:type="spellEnd"/>
-      <w:r>
-        <w:rPr>
-          <w:i/>
-          <w:sz w:val="20"/>
-        </w:rPr>
-        <w:t>/</w:t>
-      </w:r>
-      <w:r>
-        <w:rPr>
-          <w:sz w:val="24"/>
-        </w:rPr>
-        <w:t xml:space="preserve"> o nazwach</w:t>
-      </w:r>
-      <w:r>
-        <w:rPr>
-          <w:sz w:val="24"/>
-        </w:rPr>
-        <w:t xml:space="preserve"> podanych w (pkt. a). W przypadku braku któregokolwiek z plików, należy wskazać prawidłową, względną do uruchamianej aplikacji, ścieżkę do pliku lub zakończyć działanie programu.</w:t>
-      </w:r>
-    </w:p>
-    <w:p>
-      <w:pPr>
-        <w:pStyle w:val="Bezodstpw"/>
-        <w:spacing w:line="276" w:lineRule="auto"/>
-        <w:ind w:left="786"/>
-        <w:jc w:val="both"/>
-        <w:rPr>
-          <w:sz w:val="24"/>
-        </w:rPr>
-      </w:pPr>
-    </w:p>
-    <w:p>
-      <w:pPr>
-        <w:pStyle w:val="Bezodstpw"/>
-        <w:numPr>
-          <w:ilvl w:val="0"/>
-          <w:numId w:val="4"/>
-        </w:numPr>
         <w:spacing w:after="240" w:line="276" w:lineRule="auto"/>
         <w:ind w:left="782" w:hanging="357"/>
         <w:jc w:val="both"/>
@@ -907,12 +833,6 @@
         </w:rPr>
         <w:t>Jednostki: 1.0 = 1 metr</w:t>
       </w:r>
-      <w:r>
-        <w:rPr>
-          <w:sz w:val="24"/>
-        </w:rPr>
-        <w:t xml:space="preserve"> </w:t>
-      </w:r>
     </w:p>
     <w:p>
       <w:pPr>
@@ -1926,21 +1846,7 @@
         <w:rPr>
           <w:sz w:val="24"/>
         </w:rPr>
-        <w:t xml:space="preserve">Ważniejsze biblioteki z </w:t>
-      </w:r>
-      <w:proofErr w:type="spellStart"/>
-      <w:r>
-        <w:rPr>
-          <w:sz w:val="24"/>
-        </w:rPr>
-        <w:t>boost</w:t>
-      </w:r>
-      <w:proofErr w:type="spellEnd"/>
-      <w:r>
-        <w:rPr>
-          <w:sz w:val="24"/>
-        </w:rPr>
-        <w:t>:</w:t>
+        <w:t>Ważniejsze biblioteki z boost:</w:t>
       </w:r>
     </w:p>
     <w:p>
@@ -1956,14 +1862,12 @@
           <w:sz w:val="24"/>
         </w:rPr>
       </w:pPr>
-      <w:proofErr w:type="spellStart"/>
       <w:r>
         <w:rPr>
           <w:sz w:val="24"/>
         </w:rPr>
         <w:t>Boost.Thread</w:t>
       </w:r>
-      <w:proofErr w:type="spellEnd"/>
       <w:r>
         <w:rPr>
           <w:sz w:val="24"/>
@@ -1985,7 +1889,6 @@
           <w:sz w:val="24"/>
         </w:rPr>
       </w:pPr>
-      <w:proofErr w:type="spellStart"/>
       <w:r>
         <w:rPr>
           <w:sz w:val="24"/>
@@ -1998,7 +1901,6 @@
         </w:rPr>
         <w:t>Chrono</w:t>
       </w:r>
-      <w:proofErr w:type="spellEnd"/>
       <w:r>
         <w:rPr>
           <w:sz w:val="24"/>
@@ -2020,7 +1922,6 @@
           <w:sz w:val="24"/>
         </w:rPr>
       </w:pPr>
-      <w:proofErr w:type="spellStart"/>
       <w:r>
         <w:rPr>
           <w:sz w:val="24"/>
@@ -2033,7 +1934,6 @@
         </w:rPr>
         <w:t>Bind</w:t>
       </w:r>
-      <w:proofErr w:type="spellEnd"/>
       <w:r>
         <w:rPr>
           <w:sz w:val="24"/>
@@ -2055,14 +1955,12 @@
           <w:sz w:val="24"/>
         </w:rPr>
       </w:pPr>
-      <w:proofErr w:type="spellStart"/>
       <w:r>
         <w:rPr>
           <w:sz w:val="24"/>
         </w:rPr>
         <w:t>Boost.shared_ptr</w:t>
       </w:r>
-      <w:proofErr w:type="spellEnd"/>
       <w:r>
         <w:rPr>
           <w:sz w:val="24"/>
@@ -2084,33 +1982,11 @@
           <w:sz w:val="24"/>
         </w:rPr>
       </w:pPr>
-      <w:proofErr w:type="spellStart"/>
-      <w:r>
-        <w:rPr>
-          <w:sz w:val="24"/>
-        </w:rPr>
-        <w:t>Boost.lexical_cast</w:t>
-      </w:r>
-      <w:proofErr w:type="spellEnd"/>
-      <w:r>
-        <w:rPr>
-          <w:sz w:val="24"/>
-        </w:rPr>
-        <w:t xml:space="preserve"> i </w:t>
-      </w:r>
-      <w:proofErr w:type="spellStart"/>
-      <w:r>
-        <w:rPr>
-          <w:sz w:val="24"/>
-        </w:rPr>
-        <w:t>Boost.format</w:t>
-      </w:r>
-      <w:proofErr w:type="spellEnd"/>
-      <w:r>
-        <w:rPr>
-          <w:sz w:val="24"/>
-        </w:rPr>
-        <w:t xml:space="preserve"> – formatowanie tekstu</w:t>
+      <w:r>
+        <w:rPr>
+          <w:sz w:val="24"/>
+        </w:rPr>
+        <w:t>Boost.lexical_cast i Boost.format – formatowanie tekstu</w:t>
       </w:r>
     </w:p>
     <w:p>
@@ -2126,14 +2002,12 @@
           <w:sz w:val="24"/>
         </w:rPr>
       </w:pPr>
-      <w:proofErr w:type="spellStart"/>
       <w:r>
         <w:rPr>
           <w:sz w:val="24"/>
         </w:rPr>
         <w:t>Boost.Filesystem</w:t>
       </w:r>
-      <w:proofErr w:type="spellEnd"/>
       <w:r>
         <w:rPr>
           <w:sz w:val="24"/>
@@ -2155,33 +2029,17 @@
           <w:sz w:val="24"/>
         </w:rPr>
       </w:pPr>
-      <w:proofErr w:type="spellStart"/>
       <w:r>
         <w:rPr>
           <w:sz w:val="24"/>
         </w:rPr>
         <w:t>Boost.PropertyTree</w:t>
       </w:r>
-      <w:proofErr w:type="spellEnd"/>
-      <w:r>
-        <w:rPr>
-          <w:sz w:val="24"/>
-        </w:rPr>
-        <w:t xml:space="preserve"> – </w:t>
-      </w:r>
-      <w:proofErr w:type="spellStart"/>
-      <w:r>
-        <w:rPr>
-          <w:sz w:val="24"/>
-        </w:rPr>
-        <w:t>parsowanie</w:t>
-      </w:r>
-      <w:proofErr w:type="spellEnd"/>
-      <w:r>
-        <w:rPr>
-          <w:sz w:val="24"/>
-        </w:rPr>
-        <w:t xml:space="preserve"> plików konfiguracyjnych</w:t>
+      <w:r>
+        <w:rPr>
+          <w:sz w:val="24"/>
+        </w:rPr>
+        <w:t xml:space="preserve"> – parsowanie plików konfiguracyjnych</w:t>
       </w:r>
     </w:p>
     <w:p>
@@ -2302,47 +2160,11 @@
         <w:tab/>
         <w:t xml:space="preserve">- </w:t>
       </w:r>
-      <w:proofErr w:type="spellStart"/>
-      <w:r>
-        <w:rPr>
-          <w:sz w:val="24"/>
-        </w:rPr>
-        <w:t>timer</w:t>
-      </w:r>
-      <w:proofErr w:type="spellEnd"/>
-      <w:r>
-        <w:rPr>
-          <w:sz w:val="24"/>
-        </w:rPr>
-        <w:t xml:space="preserve"> – zarejestrowani obserwatorzy sprawdzają czas </w:t>
-      </w:r>
-      <w:proofErr w:type="spellStart"/>
-      <w:r>
-        <w:rPr>
-          <w:sz w:val="24"/>
-        </w:rPr>
-        <w:t>timera</w:t>
-      </w:r>
-      <w:proofErr w:type="spellEnd"/>
-      <w:r>
-        <w:rPr>
-          <w:sz w:val="24"/>
-        </w:rPr>
-        <w:t xml:space="preserve"> w oczekiwaniu na upłynięcie </w:t>
-      </w:r>
-      <w:proofErr w:type="spellStart"/>
-      <w:r>
-        <w:rPr>
-          <w:sz w:val="24"/>
-        </w:rPr>
-        <w:t>timeoutu</w:t>
-      </w:r>
-      <w:proofErr w:type="spellEnd"/>
-      <w:r>
-        <w:rPr>
-          <w:sz w:val="24"/>
-        </w:rPr>
-        <w:t>.</w:t>
+      <w:r>
+        <w:rPr>
+          <w:sz w:val="24"/>
+        </w:rPr>
+        <w:t>timer – zarejestrowani obserwatorzy sprawdzają czas timera w oczekiwaniu na upłynięcie timeoutu.</w:t>
       </w:r>
     </w:p>
     <w:p>
@@ -2375,16 +2197,8 @@
           <w:sz w:val="24"/>
         </w:rPr>
         <w:tab/>
-        <w:t xml:space="preserve">- </w:t>
-      </w:r>
-      <w:proofErr w:type="spellStart"/>
-      <w:r>
-        <w:rPr>
-          <w:sz w:val="24"/>
-        </w:rPr>
-        <w:t>logger</w:t>
-      </w:r>
-      <w:proofErr w:type="spellEnd"/>
+        <w:t>- logger</w:t>
+      </w:r>
       <w:r>
         <w:rPr>
           <w:sz w:val="24"/>
@@ -2428,13 +2242,49 @@
           <w:sz w:val="24"/>
         </w:rPr>
         <w:tab/>
-        <w:t xml:space="preserve">- </w:t>
-      </w:r>
-      <w:r>
-        <w:rPr>
-          <w:sz w:val="24"/>
-        </w:rPr>
-        <w:t>model propagacji zdarzeń użytkownika do kontrolera – kontroler jest wizytowany przez wyzwolone zdarzenia.</w:t>
+        <w:t>-</w:t>
+      </w:r>
+      <w:r>
+        <w:rPr>
+          <w:sz w:val="24"/>
+        </w:rPr>
+        <w:t xml:space="preserve"> </w:t>
+      </w:r>
+      <w:r>
+        <w:rPr>
+          <w:sz w:val="24"/>
+        </w:rPr>
+        <w:t xml:space="preserve">model propagacji zdarzeń użytkownika do kontrolera – </w:t>
+      </w:r>
+      <w:r>
+        <w:rPr>
+          <w:sz w:val="24"/>
+        </w:rPr>
+        <w:tab/>
+      </w:r>
+      <w:r>
+        <w:rPr>
+          <w:sz w:val="24"/>
+        </w:rPr>
+        <w:tab/>
+      </w:r>
+      <w:r>
+        <w:rPr>
+          <w:sz w:val="24"/>
+        </w:rPr>
+        <w:tab/>
+      </w:r>
+      <w:r>
+        <w:rPr>
+          <w:sz w:val="24"/>
+        </w:rPr>
+        <w:tab/>
+      </w:r>
+      <w:r>
+        <w:rPr>
+          <w:sz w:val="24"/>
+        </w:rPr>
+        <w:t>kontroler jest wizytowany przez wyzwolone zdarzenia.</w:t>
       </w:r>
     </w:p>
     <w:p>
@@ -2468,16 +2318,8 @@
           <w:sz w:val="24"/>
         </w:rPr>
         <w:tab/>
-        <w:t xml:space="preserve">- </w:t>
-      </w:r>
-      <w:proofErr w:type="spellStart"/>
-      <w:r>
-        <w:rPr>
-          <w:sz w:val="24"/>
-        </w:rPr>
-        <w:t>boost.bind</w:t>
-      </w:r>
-      <w:proofErr w:type="spellEnd"/>
+        <w:t>- boost.bind</w:t>
+      </w:r>
       <w:r>
         <w:rPr>
           <w:sz w:val="24"/>
@@ -2550,21 +2392,7 @@
         <w:rPr>
           <w:sz w:val="24"/>
         </w:rPr>
-        <w:t xml:space="preserve">Wymaga linkowania bibliotek </w:t>
-      </w:r>
-      <w:proofErr w:type="spellStart"/>
-      <w:r>
-        <w:rPr>
-          <w:sz w:val="24"/>
-        </w:rPr>
-        <w:t>boost</w:t>
-      </w:r>
-      <w:proofErr w:type="spellEnd"/>
-      <w:r>
-        <w:rPr>
-          <w:sz w:val="24"/>
-        </w:rPr>
-        <w:t xml:space="preserve"> do projektu</w:t>
+        <w:t>Wymaga linkowania bibliotek boost do projektu</w:t>
       </w:r>
     </w:p>
     <w:p>
@@ -2650,16 +2478,8 @@
         <w:rPr>
           <w:sz w:val="24"/>
         </w:rPr>
-        <w:t xml:space="preserve">Polecenie </w:t>
-      </w:r>
-      <w:proofErr w:type="spellStart"/>
-      <w:r>
-        <w:rPr>
-          <w:sz w:val="24"/>
-        </w:rPr>
-        <w:t>make</w:t>
-      </w:r>
-      <w:proofErr w:type="spellEnd"/>
+        <w:t>Polecenie make</w:t>
+      </w:r>
       <w:r>
         <w:rPr>
           <w:sz w:val="24"/>
@@ -2681,28 +2501,12 @@
           <w:sz w:val="24"/>
         </w:rPr>
       </w:pPr>
-      <w:proofErr w:type="spellStart"/>
-      <w:r>
-        <w:rPr>
-          <w:sz w:val="24"/>
-        </w:rPr>
-        <w:t>make</w:t>
-      </w:r>
-      <w:proofErr w:type="spellEnd"/>
-      <w:r>
-        <w:rPr>
-          <w:sz w:val="24"/>
-        </w:rPr>
-        <w:t xml:space="preserve"> </w:t>
-      </w:r>
-      <w:proofErr w:type="spellStart"/>
-      <w:r>
-        <w:rPr>
-          <w:sz w:val="24"/>
-        </w:rPr>
-        <w:t>clean</w:t>
-      </w:r>
-      <w:proofErr w:type="spellEnd"/>
+      <w:r>
+        <w:rPr>
+          <w:sz w:val="24"/>
+        </w:rPr>
+        <w:t>makeclean</w:t>
+      </w:r>
       <w:r>
         <w:rPr>
           <w:sz w:val="24"/>
@@ -2725,19 +2529,11 @@
           <w:sz w:val="24"/>
         </w:rPr>
       </w:pPr>
-      <w:proofErr w:type="spellStart"/>
-      <w:r>
-        <w:rPr>
-          <w:sz w:val="24"/>
-        </w:rPr>
-        <w:t>make</w:t>
-      </w:r>
-      <w:proofErr w:type="spellEnd"/>
-      <w:r>
-        <w:rPr>
-          <w:sz w:val="24"/>
-        </w:rPr>
-        <w:t xml:space="preserve"> test</w:t>
+      <w:r>
+        <w:rPr>
+          <w:sz w:val="24"/>
+        </w:rPr>
+        <w:t>make test</w:t>
       </w:r>
       <w:r>
         <w:rPr>
@@ -2865,19 +2661,7 @@
         <w:rPr>
           <w:sz w:val="24"/>
         </w:rPr>
-        <w:t>, gdyż wiele rzeczy rozwiązaliśmy prostymi technikami programowania, nie utrudniając sobie</w:t>
-      </w:r>
-      <w:r>
-        <w:rPr>
-          <w:sz w:val="24"/>
-        </w:rPr>
-        <w:t xml:space="preserve"> </w:t>
-      </w:r>
-      <w:r>
-        <w:rPr>
-          <w:sz w:val="24"/>
-        </w:rPr>
-        <w:t>tym samym.</w:t>
+        <w:t>, gdyż wiele rzeczy rozwiązaliśmy prostymi technikami programowania, nie utrudniając sobietym samym.</w:t>
       </w:r>
     </w:p>
     <w:p>
@@ -2927,23 +2711,7 @@
           <w:sz w:val="24"/>
         </w:rPr>
         <w:lastRenderedPageBreak/>
-        <w:t xml:space="preserve">Przykładowy </w:t>
-      </w:r>
-      <w:proofErr w:type="spellStart"/>
-      <w:r>
-        <w:rPr>
-          <w:b/>
-          <w:sz w:val="24"/>
-        </w:rPr>
-        <w:t>screen</w:t>
-      </w:r>
-      <w:proofErr w:type="spellEnd"/>
-      <w:r>
-        <w:rPr>
-          <w:b/>
-          <w:sz w:val="24"/>
-        </w:rPr>
-        <w:t xml:space="preserve"> aplikacji:</w:t>
+        <w:t>Przykładowy screen aplikacji:</w:t>
       </w:r>
     </w:p>
     <w:p>
@@ -3003,7 +2771,7 @@
                     </pic:cNvPicPr>
                   </pic:nvPicPr>
                   <pic:blipFill>
-                    <a:blip r:embed="rId8"/>
+                    <a:blip r:embed="rId7"/>
                     <a:srcRect/>
                     <a:stretch>
                       <a:fillRect/>
@@ -3083,7 +2851,7 @@
                     </pic:cNvPicPr>
                   </pic:nvPicPr>
                   <pic:blipFill>
-                    <a:blip r:embed="rId9"/>
+                    <a:blip r:embed="rId8"/>
                     <a:srcRect/>
                     <a:stretch>
                       <a:fillRect/>
@@ -3152,39 +2920,7 @@
           <w:b/>
           <w:sz w:val="24"/>
         </w:rPr>
-        <w:t xml:space="preserve">cja instalacji biblioteki allegro i </w:t>
-      </w:r>
-      <w:proofErr w:type="spellStart"/>
-      <w:r>
-        <w:rPr>
-          <w:b/>
-          <w:sz w:val="24"/>
-        </w:rPr>
-        <w:t>boost</w:t>
-      </w:r>
-      <w:proofErr w:type="spellEnd"/>
-      <w:r>
-        <w:rPr>
-          <w:b/>
-          <w:sz w:val="24"/>
-        </w:rPr>
-        <w:t xml:space="preserve"> pod </w:t>
-      </w:r>
-      <w:proofErr w:type="spellStart"/>
-      <w:r>
-        <w:rPr>
-          <w:b/>
-          <w:sz w:val="24"/>
-        </w:rPr>
-        <w:t>Ubuntu</w:t>
-      </w:r>
-      <w:proofErr w:type="spellEnd"/>
-      <w:r>
-        <w:rPr>
-          <w:b/>
-          <w:sz w:val="24"/>
-        </w:rPr>
-        <w:t>:</w:t>
+        <w:t>cja instalacji biblioteki allegro i boost pod Ubuntu:</w:t>
       </w:r>
     </w:p>
     <w:p>
@@ -3227,63 +2963,63 @@
           <w:lang w:val="en-US"/>
         </w:rPr>
       </w:pPr>
-      <w:proofErr w:type="spellStart"/>
       <w:r>
         <w:rPr>
           <w:rFonts w:ascii="Courier New" w:hAnsi="Courier New" w:cs="Courier New"/>
           <w:sz w:val="16"/>
           <w:lang w:val="en-US"/>
         </w:rPr>
-        <w:t>sudo</w:t>
-      </w:r>
-      <w:proofErr w:type="spellEnd"/>
-      <w:r>
+        <w:t>sudo apt-get install subversion</w:t>
+      </w:r>
+    </w:p>
+    <w:p>
+      <w:pPr>
+        <w:spacing w:after="0" w:line="240" w:lineRule="auto"/>
+        <w:ind w:left="426"/>
         <w:rPr>
           <w:rFonts w:ascii="Courier New" w:hAnsi="Courier New" w:cs="Courier New"/>
           <w:sz w:val="16"/>
           <w:lang w:val="en-US"/>
         </w:rPr>
-        <w:t xml:space="preserve"> apt-get install subversion</w:t>
-      </w:r>
-    </w:p>
-    <w:p>
-      <w:pPr>
-        <w:spacing w:after="0" w:line="240" w:lineRule="auto"/>
-        <w:ind w:left="426"/>
+      </w:pPr>
+      <w:r>
         <w:rPr>
           <w:rFonts w:ascii="Courier New" w:hAnsi="Courier New" w:cs="Courier New"/>
           <w:sz w:val="16"/>
           <w:lang w:val="en-US"/>
         </w:rPr>
-      </w:pPr>
-      <w:proofErr w:type="spellStart"/>
-      <w:r>
+        <w:t>sudo apt-get install cmake</w:t>
+      </w:r>
+    </w:p>
+    <w:p>
+      <w:pPr>
+        <w:spacing w:after="0" w:line="240" w:lineRule="auto"/>
+        <w:ind w:left="426"/>
         <w:rPr>
           <w:rFonts w:ascii="Courier New" w:hAnsi="Courier New" w:cs="Courier New"/>
           <w:sz w:val="16"/>
           <w:lang w:val="en-US"/>
         </w:rPr>
-        <w:t>sudo</w:t>
-      </w:r>
-      <w:proofErr w:type="spellEnd"/>
+      </w:pPr>
       <w:r>
         <w:rPr>
           <w:rFonts w:ascii="Courier New" w:hAnsi="Courier New" w:cs="Courier New"/>
           <w:sz w:val="16"/>
           <w:lang w:val="en-US"/>
         </w:rPr>
-        <w:t xml:space="preserve"> apt-get install </w:t>
-      </w:r>
-      <w:proofErr w:type="spellStart"/>
-      <w:r>
+        <w:t>sudo apt-get install make</w:t>
+      </w:r>
+    </w:p>
+    <w:p>
+      <w:pPr>
+        <w:spacing w:after="0" w:line="240" w:lineRule="auto"/>
+        <w:ind w:left="426"/>
         <w:rPr>
           <w:rFonts w:ascii="Courier New" w:hAnsi="Courier New" w:cs="Courier New"/>
           <w:sz w:val="16"/>
           <w:lang w:val="en-US"/>
         </w:rPr>
-        <w:t>cmake</w:t>
-      </w:r>
-      <w:proofErr w:type="spellEnd"/>
+      </w:pPr>
     </w:p>
     <w:p>
       <w:pPr>
@@ -3295,35 +3031,33 @@
           <w:lang w:val="en-US"/>
         </w:rPr>
       </w:pPr>
-      <w:proofErr w:type="spellStart"/>
       <w:r>
         <w:rPr>
           <w:rFonts w:ascii="Courier New" w:hAnsi="Courier New" w:cs="Courier New"/>
           <w:sz w:val="16"/>
           <w:lang w:val="en-US"/>
         </w:rPr>
-        <w:t>sudo</w:t>
-      </w:r>
-      <w:proofErr w:type="spellEnd"/>
-      <w:r>
+        <w:t>mkdir allegro-svn</w:t>
+      </w:r>
+    </w:p>
+    <w:p>
+      <w:pPr>
+        <w:spacing w:after="0" w:line="240" w:lineRule="auto"/>
+        <w:ind w:left="426"/>
         <w:rPr>
           <w:rFonts w:ascii="Courier New" w:hAnsi="Courier New" w:cs="Courier New"/>
           <w:sz w:val="16"/>
           <w:lang w:val="en-US"/>
         </w:rPr>
-        <w:t xml:space="preserve"> apt-get install make</w:t>
-      </w:r>
-    </w:p>
-    <w:p>
-      <w:pPr>
-        <w:spacing w:after="0" w:line="240" w:lineRule="auto"/>
-        <w:ind w:left="426"/>
+      </w:pPr>
+      <w:r>
         <w:rPr>
           <w:rFonts w:ascii="Courier New" w:hAnsi="Courier New" w:cs="Courier New"/>
           <w:sz w:val="16"/>
           <w:lang w:val="en-US"/>
         </w:rPr>
-      </w:pPr>
+        <w:t>cd allegro-svn</w:t>
+      </w:r>
     </w:p>
     <w:p>
       <w:pPr>
@@ -3335,34 +3069,63 @@
           <w:lang w:val="en-US"/>
         </w:rPr>
       </w:pPr>
-      <w:proofErr w:type="spellStart"/>
-      <w:r>
+    </w:p>
+    <w:p>
+      <w:pPr>
+        <w:spacing w:after="0" w:line="240" w:lineRule="auto"/>
+        <w:ind w:left="426"/>
+        <w:rPr>
+          <w:rFonts w:ascii="Courier New" w:hAnsi="Courier New" w:cs="Courier New"/>
+          <w:sz w:val="16"/>
+        </w:rPr>
+      </w:pPr>
+      <w:r>
+        <w:rPr>
+          <w:rFonts w:ascii="Courier New" w:hAnsi="Courier New" w:cs="Courier New"/>
+          <w:sz w:val="16"/>
+        </w:rPr>
+        <w:t>svn co https://alleg.svn.sourceforge.net/svnroot/alleg/allegro/branches/5.1</w:t>
+      </w:r>
+    </w:p>
+    <w:p>
+      <w:pPr>
+        <w:spacing w:after="0" w:line="240" w:lineRule="auto"/>
+        <w:ind w:left="426"/>
+        <w:rPr>
+          <w:rFonts w:ascii="Courier New" w:hAnsi="Courier New" w:cs="Courier New"/>
+          <w:sz w:val="16"/>
+        </w:rPr>
+      </w:pPr>
+    </w:p>
+    <w:p>
+      <w:pPr>
+        <w:spacing w:after="0" w:line="240" w:lineRule="auto"/>
+        <w:ind w:left="426"/>
         <w:rPr>
           <w:rFonts w:ascii="Courier New" w:hAnsi="Courier New" w:cs="Courier New"/>
           <w:sz w:val="16"/>
           <w:lang w:val="en-US"/>
         </w:rPr>
-        <w:t>mkdir</w:t>
-      </w:r>
-      <w:proofErr w:type="spellEnd"/>
+      </w:pPr>
       <w:r>
         <w:rPr>
           <w:rFonts w:ascii="Courier New" w:hAnsi="Courier New" w:cs="Courier New"/>
           <w:sz w:val="16"/>
           <w:lang w:val="en-US"/>
         </w:rPr>
-        <w:t xml:space="preserve"> allegro-</w:t>
-      </w:r>
-      <w:proofErr w:type="spellStart"/>
-      <w:r>
+        <w:t>cd 5.1</w:t>
+      </w:r>
+    </w:p>
+    <w:p>
+      <w:pPr>
+        <w:spacing w:after="0" w:line="240" w:lineRule="auto"/>
+        <w:ind w:left="426"/>
         <w:rPr>
           <w:rFonts w:ascii="Courier New" w:hAnsi="Courier New" w:cs="Courier New"/>
           <w:sz w:val="16"/>
           <w:lang w:val="en-US"/>
         </w:rPr>
-        <w:t>svn</w:t>
-      </w:r>
-      <w:proofErr w:type="spellEnd"/>
+      </w:pPr>
     </w:p>
     <w:p>
       <w:pPr>
@@ -3380,65 +3143,27 @@
           <w:sz w:val="16"/>
           <w:lang w:val="en-US"/>
         </w:rPr>
-        <w:t>cd allegro-</w:t>
-      </w:r>
-      <w:proofErr w:type="spellStart"/>
-      <w:r>
+        <w:t>mkdir Build</w:t>
+      </w:r>
+    </w:p>
+    <w:p>
+      <w:pPr>
+        <w:spacing w:after="0" w:line="240" w:lineRule="auto"/>
+        <w:ind w:left="426"/>
         <w:rPr>
           <w:rFonts w:ascii="Courier New" w:hAnsi="Courier New" w:cs="Courier New"/>
           <w:sz w:val="16"/>
           <w:lang w:val="en-US"/>
         </w:rPr>
-        <w:t>svn</w:t>
-      </w:r>
-      <w:proofErr w:type="spellEnd"/>
-    </w:p>
-    <w:p>
-      <w:pPr>
-        <w:spacing w:after="0" w:line="240" w:lineRule="auto"/>
-        <w:ind w:left="426"/>
+      </w:pPr>
+      <w:r>
         <w:rPr>
           <w:rFonts w:ascii="Courier New" w:hAnsi="Courier New" w:cs="Courier New"/>
           <w:sz w:val="16"/>
           <w:lang w:val="en-US"/>
         </w:rPr>
-      </w:pPr>
-    </w:p>
-    <w:p>
-      <w:pPr>
-        <w:spacing w:after="0" w:line="240" w:lineRule="auto"/>
-        <w:ind w:left="426"/>
-        <w:rPr>
-          <w:rFonts w:ascii="Courier New" w:hAnsi="Courier New" w:cs="Courier New"/>
-          <w:sz w:val="16"/>
-        </w:rPr>
-      </w:pPr>
-      <w:proofErr w:type="spellStart"/>
-      <w:r>
-        <w:rPr>
-          <w:rFonts w:ascii="Courier New" w:hAnsi="Courier New" w:cs="Courier New"/>
-          <w:sz w:val="16"/>
-        </w:rPr>
-        <w:t>svn</w:t>
-      </w:r>
-      <w:proofErr w:type="spellEnd"/>
-      <w:r>
-        <w:rPr>
-          <w:rFonts w:ascii="Courier New" w:hAnsi="Courier New" w:cs="Courier New"/>
-          <w:sz w:val="16"/>
-        </w:rPr>
-        <w:t xml:space="preserve"> co https://alleg.svn.sourceforge.net/svnroot/alleg/allegro/branches/5.1</w:t>
-      </w:r>
-    </w:p>
-    <w:p>
-      <w:pPr>
-        <w:spacing w:after="0" w:line="240" w:lineRule="auto"/>
-        <w:ind w:left="426"/>
-        <w:rPr>
-          <w:rFonts w:ascii="Courier New" w:hAnsi="Courier New" w:cs="Courier New"/>
-          <w:sz w:val="16"/>
-        </w:rPr>
-      </w:pPr>
+        <w:t>cd Build</w:t>
+      </w:r>
     </w:p>
     <w:p>
       <w:pPr>
@@ -3450,25 +3175,25 @@
           <w:lang w:val="en-US"/>
         </w:rPr>
       </w:pPr>
-      <w:r>
+    </w:p>
+    <w:p>
+      <w:pPr>
+        <w:spacing w:after="0" w:line="240" w:lineRule="auto"/>
+        <w:ind w:left="426"/>
         <w:rPr>
           <w:rFonts w:ascii="Courier New" w:hAnsi="Courier New" w:cs="Courier New"/>
           <w:sz w:val="16"/>
           <w:lang w:val="en-US"/>
         </w:rPr>
-        <w:t>cd 5.1</w:t>
-      </w:r>
-    </w:p>
-    <w:p>
-      <w:pPr>
-        <w:spacing w:after="0" w:line="240" w:lineRule="auto"/>
-        <w:ind w:left="426"/>
+      </w:pPr>
+      <w:r>
         <w:rPr>
           <w:rFonts w:ascii="Courier New" w:hAnsi="Courier New" w:cs="Courier New"/>
           <w:sz w:val="16"/>
           <w:lang w:val="en-US"/>
         </w:rPr>
-      </w:pPr>
+        <w:t>cmake .. -DGRADE_DEBUG=on -DSHARED=off</w:t>
+      </w:r>
     </w:p>
     <w:p>
       <w:pPr>
@@ -3480,23 +3205,24 @@
           <w:lang w:val="en-US"/>
         </w:rPr>
       </w:pPr>
-      <w:proofErr w:type="spellStart"/>
-      <w:r>
+    </w:p>
+    <w:p>
+      <w:pPr>
+        <w:spacing w:after="0" w:line="240" w:lineRule="auto"/>
+        <w:ind w:left="426"/>
         <w:rPr>
           <w:rFonts w:ascii="Courier New" w:hAnsi="Courier New" w:cs="Courier New"/>
           <w:sz w:val="16"/>
           <w:lang w:val="en-US"/>
         </w:rPr>
-        <w:t>mkdir</w:t>
-      </w:r>
-      <w:proofErr w:type="spellEnd"/>
+      </w:pPr>
       <w:r>
         <w:rPr>
           <w:rFonts w:ascii="Courier New" w:hAnsi="Courier New" w:cs="Courier New"/>
           <w:sz w:val="16"/>
           <w:lang w:val="en-US"/>
         </w:rPr>
-        <w:t xml:space="preserve"> Build</w:t>
+        <w:t>make</w:t>
       </w:r>
     </w:p>
     <w:p>
@@ -3515,106 +3241,7 @@
           <w:sz w:val="16"/>
           <w:lang w:val="en-US"/>
         </w:rPr>
-        <w:t>cd Build</w:t>
-      </w:r>
-    </w:p>
-    <w:p>
-      <w:pPr>
-        <w:spacing w:after="0" w:line="240" w:lineRule="auto"/>
-        <w:ind w:left="426"/>
-        <w:rPr>
-          <w:rFonts w:ascii="Courier New" w:hAnsi="Courier New" w:cs="Courier New"/>
-          <w:sz w:val="16"/>
-          <w:lang w:val="en-US"/>
-        </w:rPr>
-      </w:pPr>
-    </w:p>
-    <w:p>
-      <w:pPr>
-        <w:spacing w:after="0" w:line="240" w:lineRule="auto"/>
-        <w:ind w:left="426"/>
-        <w:rPr>
-          <w:rFonts w:ascii="Courier New" w:hAnsi="Courier New" w:cs="Courier New"/>
-          <w:sz w:val="16"/>
-          <w:lang w:val="en-US"/>
-        </w:rPr>
-      </w:pPr>
-      <w:proofErr w:type="spellStart"/>
-      <w:r>
-        <w:rPr>
-          <w:rFonts w:ascii="Courier New" w:hAnsi="Courier New" w:cs="Courier New"/>
-          <w:sz w:val="16"/>
-          <w:lang w:val="en-US"/>
-        </w:rPr>
-        <w:t>cmake</w:t>
-      </w:r>
-      <w:proofErr w:type="spellEnd"/>
-      <w:r>
-        <w:rPr>
-          <w:rFonts w:ascii="Courier New" w:hAnsi="Courier New" w:cs="Courier New"/>
-          <w:sz w:val="16"/>
-          <w:lang w:val="en-US"/>
-        </w:rPr>
-        <w:t xml:space="preserve"> .. -DGRADE_DEBUG=on -DSHARED=off</w:t>
-      </w:r>
-    </w:p>
-    <w:p>
-      <w:pPr>
-        <w:spacing w:after="0" w:line="240" w:lineRule="auto"/>
-        <w:ind w:left="426"/>
-        <w:rPr>
-          <w:rFonts w:ascii="Courier New" w:hAnsi="Courier New" w:cs="Courier New"/>
-          <w:sz w:val="16"/>
-          <w:lang w:val="en-US"/>
-        </w:rPr>
-      </w:pPr>
-    </w:p>
-    <w:p>
-      <w:pPr>
-        <w:spacing w:after="0" w:line="240" w:lineRule="auto"/>
-        <w:ind w:left="426"/>
-        <w:rPr>
-          <w:rFonts w:ascii="Courier New" w:hAnsi="Courier New" w:cs="Courier New"/>
-          <w:sz w:val="16"/>
-          <w:lang w:val="en-US"/>
-        </w:rPr>
-      </w:pPr>
-      <w:r>
-        <w:rPr>
-          <w:rFonts w:ascii="Courier New" w:hAnsi="Courier New" w:cs="Courier New"/>
-          <w:sz w:val="16"/>
-          <w:lang w:val="en-US"/>
-        </w:rPr>
-        <w:t>make</w:t>
-      </w:r>
-    </w:p>
-    <w:p>
-      <w:pPr>
-        <w:spacing w:after="0" w:line="240" w:lineRule="auto"/>
-        <w:ind w:left="426"/>
-        <w:rPr>
-          <w:rFonts w:ascii="Courier New" w:hAnsi="Courier New" w:cs="Courier New"/>
-          <w:sz w:val="16"/>
-          <w:lang w:val="en-US"/>
-        </w:rPr>
-      </w:pPr>
-      <w:proofErr w:type="spellStart"/>
-      <w:r>
-        <w:rPr>
-          <w:rFonts w:ascii="Courier New" w:hAnsi="Courier New" w:cs="Courier New"/>
-          <w:sz w:val="16"/>
-          <w:lang w:val="en-US"/>
-        </w:rPr>
-        <w:t>sudo</w:t>
-      </w:r>
-      <w:proofErr w:type="spellEnd"/>
-      <w:r>
-        <w:rPr>
-          <w:rFonts w:ascii="Courier New" w:hAnsi="Courier New" w:cs="Courier New"/>
-          <w:sz w:val="16"/>
-          <w:lang w:val="en-US"/>
-        </w:rPr>
-        <w:t xml:space="preserve"> make install</w:t>
+        <w:t>sudo make install</w:t>
       </w:r>
     </w:p>
     <w:p>
@@ -3730,146 +3357,41 @@
           <w:rFonts w:ascii="Courier New" w:hAnsi="Courier New" w:cs="Courier New"/>
           <w:sz w:val="16"/>
         </w:rPr>
-        <w:t xml:space="preserve"> wykonać: (</w:t>
-      </w:r>
-      <w:proofErr w:type="spellStart"/>
+        <w:t xml:space="preserve"> wykonać: (zazwyaczaj</w:t>
+      </w:r>
       <w:r>
         <w:rPr>
           <w:rFonts w:ascii="Courier New" w:hAnsi="Courier New" w:cs="Courier New"/>
           <w:sz w:val="16"/>
         </w:rPr>
-        <w:t>zazwyaczaj</w:t>
-      </w:r>
-      <w:proofErr w:type="spellEnd"/>
-      <w:r>
+        <w:t>/usr/local/boost_1_49_0)</w:t>
+      </w:r>
+    </w:p>
+    <w:p>
+      <w:pPr>
+        <w:spacing w:after="0" w:line="240" w:lineRule="auto"/>
+        <w:ind w:left="426"/>
         <w:rPr>
           <w:rFonts w:ascii="Courier New" w:hAnsi="Courier New" w:cs="Courier New"/>
           <w:sz w:val="16"/>
         </w:rPr>
-        <w:t xml:space="preserve"> </w:t>
-      </w:r>
-      <w:r>
+      </w:pPr>
+    </w:p>
+    <w:p>
+      <w:pPr>
+        <w:spacing w:after="0" w:line="240" w:lineRule="auto"/>
+        <w:ind w:left="426"/>
         <w:rPr>
           <w:rFonts w:ascii="Courier New" w:hAnsi="Courier New" w:cs="Courier New"/>
           <w:sz w:val="16"/>
         </w:rPr>
-        <w:t>/</w:t>
-      </w:r>
-      <w:proofErr w:type="spellStart"/>
+      </w:pPr>
       <w:r>
         <w:rPr>
           <w:rFonts w:ascii="Courier New" w:hAnsi="Courier New" w:cs="Courier New"/>
           <w:sz w:val="16"/>
         </w:rPr>
-        <w:t>usr</w:t>
-      </w:r>
-      <w:proofErr w:type="spellEnd"/>
-      <w:r>
-        <w:rPr>
-          <w:rFonts w:ascii="Courier New" w:hAnsi="Courier New" w:cs="Courier New"/>
-          <w:sz w:val="16"/>
-        </w:rPr>
-        <w:t>/</w:t>
-      </w:r>
-      <w:proofErr w:type="spellStart"/>
-      <w:r>
-        <w:rPr>
-          <w:rFonts w:ascii="Courier New" w:hAnsi="Courier New" w:cs="Courier New"/>
-          <w:sz w:val="16"/>
-        </w:rPr>
-        <w:t>local</w:t>
-      </w:r>
-      <w:proofErr w:type="spellEnd"/>
-      <w:r>
-        <w:rPr>
-          <w:rFonts w:ascii="Courier New" w:hAnsi="Courier New" w:cs="Courier New"/>
-          <w:sz w:val="16"/>
-        </w:rPr>
-        <w:t>/boost_1_49_0)</w:t>
-      </w:r>
-    </w:p>
-    <w:p>
-      <w:pPr>
-        <w:spacing w:after="0" w:line="240" w:lineRule="auto"/>
-        <w:ind w:left="426"/>
-        <w:rPr>
-          <w:rFonts w:ascii="Courier New" w:hAnsi="Courier New" w:cs="Courier New"/>
-          <w:sz w:val="16"/>
-        </w:rPr>
-      </w:pPr>
-    </w:p>
-    <w:p>
-      <w:pPr>
-        <w:spacing w:after="0" w:line="240" w:lineRule="auto"/>
-        <w:ind w:left="426"/>
-        <w:rPr>
-          <w:rFonts w:ascii="Courier New" w:hAnsi="Courier New" w:cs="Courier New"/>
-          <w:sz w:val="16"/>
-        </w:rPr>
-      </w:pPr>
-      <w:proofErr w:type="spellStart"/>
-      <w:r>
-        <w:rPr>
-          <w:rFonts w:ascii="Courier New" w:hAnsi="Courier New" w:cs="Courier New"/>
-          <w:sz w:val="16"/>
-        </w:rPr>
-        <w:t>sudo</w:t>
-      </w:r>
-      <w:proofErr w:type="spellEnd"/>
-      <w:r>
-        <w:rPr>
-          <w:rFonts w:ascii="Courier New" w:hAnsi="Courier New" w:cs="Courier New"/>
-          <w:sz w:val="16"/>
-        </w:rPr>
-        <w:t xml:space="preserve"> tar --bzip2 -</w:t>
-      </w:r>
-      <w:proofErr w:type="spellStart"/>
-      <w:r>
-        <w:rPr>
-          <w:rFonts w:ascii="Courier New" w:hAnsi="Courier New" w:cs="Courier New"/>
-          <w:sz w:val="16"/>
-        </w:rPr>
-        <w:t>xf</w:t>
-      </w:r>
-      <w:proofErr w:type="spellEnd"/>
-      <w:r>
-        <w:rPr>
-          <w:rFonts w:ascii="Courier New" w:hAnsi="Courier New" w:cs="Courier New"/>
-          <w:sz w:val="16"/>
-        </w:rPr>
-        <w:t xml:space="preserve"> /</w:t>
-      </w:r>
-      <w:proofErr w:type="spellStart"/>
-      <w:r>
-        <w:rPr>
-          <w:rFonts w:ascii="Courier New" w:hAnsi="Courier New" w:cs="Courier New"/>
-          <w:sz w:val="16"/>
-        </w:rPr>
-        <w:t>sciezka</w:t>
-      </w:r>
-      <w:proofErr w:type="spellEnd"/>
-      <w:r>
-        <w:rPr>
-          <w:rFonts w:ascii="Courier New" w:hAnsi="Courier New" w:cs="Courier New"/>
-          <w:sz w:val="16"/>
-        </w:rPr>
-        <w:t>/wybrana/</w:t>
-      </w:r>
-      <w:proofErr w:type="spellStart"/>
-      <w:r>
-        <w:rPr>
-          <w:rFonts w:ascii="Courier New" w:hAnsi="Courier New" w:cs="Courier New"/>
-          <w:sz w:val="16"/>
-        </w:rPr>
-        <w:t>wyzej</w:t>
-      </w:r>
-      <w:proofErr w:type="spellEnd"/>
-      <w:r>
-        <w:rPr>
-          <w:rFonts w:ascii="Courier New" w:hAnsi="Courier New" w:cs="Courier New"/>
-          <w:sz w:val="16"/>
-        </w:rPr>
-        <w:t>/do/boost_1_49_0.tar.bz2</w:t>
+        <w:t>sudo tar --bzip2 -xf /sciezka/wybrana/wyzej/do/boost_1_49_0.tar.bz2</w:t>
       </w:r>
     </w:p>
     <w:p>
@@ -3898,25 +3420,26 @@
           <w:sz w:val="16"/>
           <w:lang w:val="en-US"/>
         </w:rPr>
-        <w:t>cd /</w:t>
-      </w:r>
-      <w:proofErr w:type="spellStart"/>
-      <w:r>
+        <w:t>cd /usr/local/boost_1_49_0</w:t>
+      </w:r>
+    </w:p>
+    <w:p>
+      <w:pPr>
+        <w:spacing w:after="0" w:line="240" w:lineRule="auto"/>
+        <w:ind w:left="426"/>
         <w:rPr>
           <w:rFonts w:ascii="Courier New" w:hAnsi="Courier New" w:cs="Courier New"/>
           <w:sz w:val="16"/>
           <w:lang w:val="en-US"/>
         </w:rPr>
-        <w:t>usr</w:t>
-      </w:r>
-      <w:proofErr w:type="spellEnd"/>
+      </w:pPr>
       <w:r>
         <w:rPr>
           <w:rFonts w:ascii="Courier New" w:hAnsi="Courier New" w:cs="Courier New"/>
           <w:sz w:val="16"/>
           <w:lang w:val="en-US"/>
         </w:rPr>
-        <w:t>/local/boost_1_49_0</w:t>
+        <w:t>sudo ./bootstrap.sh --prefix=/usr/local/</w:t>
       </w:r>
     </w:p>
     <w:p>
@@ -3929,88 +3452,23 @@
           <w:lang w:val="en-US"/>
         </w:rPr>
       </w:pPr>
-      <w:proofErr w:type="spellStart"/>
-      <w:r>
+    </w:p>
+    <w:p>
+      <w:pPr>
+        <w:spacing w:after="240" w:line="240" w:lineRule="auto"/>
+        <w:ind w:left="425"/>
         <w:rPr>
           <w:rFonts w:ascii="Courier New" w:hAnsi="Courier New" w:cs="Courier New"/>
           <w:sz w:val="16"/>
-          <w:lang w:val="en-US"/>
-        </w:rPr>
-        <w:t>sudo</w:t>
-      </w:r>
-      <w:proofErr w:type="spellEnd"/>
+        </w:rPr>
+      </w:pPr>
       <w:r>
         <w:rPr>
           <w:rFonts w:ascii="Courier New" w:hAnsi="Courier New" w:cs="Courier New"/>
           <w:sz w:val="16"/>
-          <w:lang w:val="en-US"/>
-        </w:rPr>
-        <w:t xml:space="preserve"> ./bootstrap.sh --prefix=/</w:t>
-      </w:r>
-      <w:proofErr w:type="spellStart"/>
-      <w:r>
-        <w:rPr>
-          <w:rFonts w:ascii="Courier New" w:hAnsi="Courier New" w:cs="Courier New"/>
-          <w:sz w:val="16"/>
-          <w:lang w:val="en-US"/>
-        </w:rPr>
-        <w:t>usr</w:t>
-      </w:r>
-      <w:proofErr w:type="spellEnd"/>
-      <w:r>
-        <w:rPr>
-          <w:rFonts w:ascii="Courier New" w:hAnsi="Courier New" w:cs="Courier New"/>
-          <w:sz w:val="16"/>
-          <w:lang w:val="en-US"/>
-        </w:rPr>
-        <w:t>/local/</w:t>
-      </w:r>
-    </w:p>
-    <w:p>
-      <w:pPr>
-        <w:spacing w:after="0" w:line="240" w:lineRule="auto"/>
-        <w:ind w:left="426"/>
-        <w:rPr>
-          <w:rFonts w:ascii="Courier New" w:hAnsi="Courier New" w:cs="Courier New"/>
-          <w:sz w:val="16"/>
-          <w:lang w:val="en-US"/>
-        </w:rPr>
-      </w:pPr>
-    </w:p>
-    <w:p>
-      <w:pPr>
-        <w:spacing w:after="240" w:line="240" w:lineRule="auto"/>
-        <w:ind w:left="425"/>
-        <w:rPr>
-          <w:rFonts w:ascii="Courier New" w:hAnsi="Courier New" w:cs="Courier New"/>
-          <w:sz w:val="16"/>
-        </w:rPr>
-      </w:pPr>
-      <w:proofErr w:type="spellStart"/>
-      <w:r>
-        <w:rPr>
-          <w:rFonts w:ascii="Courier New" w:hAnsi="Courier New" w:cs="Courier New"/>
-          <w:sz w:val="16"/>
-        </w:rPr>
-        <w:t>sudo</w:t>
-      </w:r>
-      <w:proofErr w:type="spellEnd"/>
-      <w:r>
-        <w:rPr>
-          <w:rFonts w:ascii="Courier New" w:hAnsi="Courier New" w:cs="Courier New"/>
-          <w:sz w:val="16"/>
-        </w:rPr>
-        <w:t xml:space="preserve"> ./b2 </w:t>
-      </w:r>
-      <w:proofErr w:type="spellStart"/>
-      <w:r>
-        <w:rPr>
-          <w:rFonts w:ascii="Courier New" w:hAnsi="Courier New" w:cs="Courier New"/>
-          <w:sz w:val="16"/>
-        </w:rPr>
-        <w:t>install</w:t>
-      </w:r>
-      <w:proofErr w:type="spellEnd"/>
+        </w:rPr>
+        <w:t>sudo ./b2 install</w:t>
+      </w:r>
     </w:p>
     <w:p>
       <w:pPr>
@@ -4163,7 +3621,7 @@
                     </pic:cNvPicPr>
                   </pic:nvPicPr>
                   <pic:blipFill>
-                    <a:blip r:embed="rId10"/>
+                    <a:blip r:embed="rId9"/>
                     <a:srcRect/>
                     <a:stretch>
                       <a:fillRect/>
@@ -4214,7 +3672,7 @@
                     </pic:cNvPicPr>
                   </pic:nvPicPr>
                   <pic:blipFill>
-                    <a:blip r:embed="rId11"/>
+                    <a:blip r:embed="rId10"/>
                     <a:srcRect/>
                     <a:stretch>
                       <a:fillRect/>
@@ -4276,7 +3734,7 @@
                     </pic:cNvPicPr>
                   </pic:nvPicPr>
                   <pic:blipFill>
-                    <a:blip r:embed="rId12"/>
+                    <a:blip r:embed="rId11"/>
                     <a:srcRect/>
                     <a:stretch>
                       <a:fillRect/>
@@ -4327,7 +3785,7 @@
                     </pic:cNvPicPr>
                   </pic:nvPicPr>
                   <pic:blipFill>
-                    <a:blip r:embed="rId13"/>
+                    <a:blip r:embed="rId12"/>
                     <a:srcRect/>
                     <a:stretch>
                       <a:fillRect/>
@@ -4389,7 +3847,7 @@
                     </pic:cNvPicPr>
                   </pic:nvPicPr>
                   <pic:blipFill>
-                    <a:blip r:embed="rId14"/>
+                    <a:blip r:embed="rId13"/>
                     <a:srcRect/>
                     <a:stretch>
                       <a:fillRect/>
@@ -4440,7 +3898,7 @@
                     </pic:cNvPicPr>
                   </pic:nvPicPr>
                   <pic:blipFill>
-                    <a:blip r:embed="rId15"/>
+                    <a:blip r:embed="rId14"/>
                     <a:srcRect/>
                     <a:stretch>
                       <a:fillRect/>
@@ -4509,41 +3967,25 @@
           <w:b/>
           <w:sz w:val="24"/>
         </w:rPr>
-        <w:t xml:space="preserve">!!!!!!!!!!!!!!!!!!!!!!!!!!!!!!!!!!!!!!!!!!!!!!!!!! czy cos </w:t>
-      </w:r>
-      <w:proofErr w:type="spellStart"/>
-      <w:r>
+        <w:t>!!!!!!!!!!!!!!!!!!!!!!!!!!!!!!!!!!!!!!!!!!!!!!!!!! czy cos jescze ?!!?!?!</w:t>
+      </w:r>
+    </w:p>
+    <w:p>
+      <w:pPr>
+        <w:pStyle w:val="Bezodstpw"/>
+        <w:spacing w:line="276" w:lineRule="auto"/>
+        <w:ind w:left="360"/>
+        <w:jc w:val="both"/>
         <w:rPr>
           <w:b/>
           <w:sz w:val="24"/>
         </w:rPr>
-        <w:t>jescze</w:t>
-      </w:r>
-      <w:proofErr w:type="spellEnd"/>
-      <w:r>
-        <w:rPr>
-          <w:b/>
-          <w:sz w:val="24"/>
-        </w:rPr>
-        <w:t xml:space="preserve"> ?!!?!?!</w:t>
-      </w:r>
-    </w:p>
-    <w:p>
-      <w:pPr>
-        <w:pStyle w:val="Bezodstpw"/>
-        <w:spacing w:line="276" w:lineRule="auto"/>
-        <w:ind w:left="360"/>
-        <w:jc w:val="both"/>
-        <w:rPr>
-          <w:b/>
-          <w:sz w:val="24"/>
-        </w:rPr>
       </w:pPr>
     </w:p>
     <w:sectPr>
-      <w:footerReference w:type="default" r:id="rId16"/>
-      <w:headerReference w:type="first" r:id="rId17"/>
-      <w:footerReference w:type="first" r:id="rId18"/>
+      <w:footerReference w:type="default" r:id="rId15"/>
+      <w:headerReference w:type="first" r:id="rId16"/>
+      <w:footerReference w:type="first" r:id="rId17"/>
       <w:pgSz w:w="11906" w:h="16838"/>
       <w:pgMar w:top="1276" w:right="1417" w:bottom="1417" w:left="1417" w:header="708" w:footer="708" w:gutter="0"/>
       <w:cols w:space="708"/>
@@ -4555,8 +3997,8 @@
 </file>
 
 <file path=word/endnotes.xml><?xml version="1.0" encoding="utf-8"?>
-<w:endnotes xmlns:wpc="http://schemas.microsoft.com/office/word/2010/wordprocessingCanvas" xmlns:mc="http://schemas.openxmlformats.org/markup-compatibility/2006" xmlns:o="urn:schemas-microsoft-com:office:office" xmlns:r="http://schemas.openxmlformats.org/officeDocument/2006/relationships" xmlns:m="http://schemas.openxmlformats.org/officeDocument/2006/math" xmlns:v="urn:schemas-microsoft-com:vml" xmlns:wp14="http://schemas.microsoft.com/office/word/2010/wordprocessingDrawing" xmlns:wp="http://schemas.openxmlformats.org/drawingml/2006/wordprocessingDrawing" xmlns:w10="urn:schemas-microsoft-com:office:word" xmlns:w="http://schemas.openxmlformats.org/wordprocessingml/2006/main" xmlns:w14="http://schemas.microsoft.com/office/word/2010/wordml" xmlns:wpg="http://schemas.microsoft.com/office/word/2010/wordprocessingGroup" xmlns:wpi="http://schemas.microsoft.com/office/word/2010/wordprocessingInk" xmlns:wne="http://schemas.microsoft.com/office/word/2006/wordml" xmlns:wps="http://schemas.microsoft.com/office/word/2010/wordprocessingShape" mc:Ignorable="w14 wp14">
-  <w:endnote w:type="separator" w:id="-1">
+<w:endnotes xmlns:ve="http://schemas.openxmlformats.org/markup-compatibility/2006" xmlns:o="urn:schemas-microsoft-com:office:office" xmlns:r="http://schemas.openxmlformats.org/officeDocument/2006/relationships" xmlns:m="http://schemas.openxmlformats.org/officeDocument/2006/math" xmlns:v="urn:schemas-microsoft-com:vml" xmlns:wp="http://schemas.openxmlformats.org/drawingml/2006/wordprocessingDrawing" xmlns:w10="urn:schemas-microsoft-com:office:word" xmlns:w="http://schemas.openxmlformats.org/wordprocessingml/2006/main" xmlns:wne="http://schemas.microsoft.com/office/word/2006/wordml">
+  <w:endnote w:type="separator" w:id="0">
     <w:p>
       <w:pPr>
         <w:spacing w:after="0" w:line="240" w:lineRule="auto"/>
@@ -4566,7 +4008,7 @@
       </w:r>
     </w:p>
   </w:endnote>
-  <w:endnote w:type="continuationSeparator" w:id="0">
+  <w:endnote w:type="continuationSeparator" w:id="1">
     <w:p>
       <w:pPr>
         <w:spacing w:after="0" w:line="240" w:lineRule="auto"/>
@@ -4580,7 +4022,7 @@
 </file>
 
 <file path=word/footer1.xml><?xml version="1.0" encoding="utf-8"?>
-<w:ftr xmlns:wpc="http://schemas.microsoft.com/office/word/2010/wordprocessingCanvas" xmlns:mc="http://schemas.openxmlformats.org/markup-compatibility/2006" xmlns:o="urn:schemas-microsoft-com:office:office" xmlns:r="http://schemas.openxmlformats.org/officeDocument/2006/relationships" xmlns:m="http://schemas.openxmlformats.org/officeDocument/2006/math" xmlns:v="urn:schemas-microsoft-com:vml" xmlns:wp14="http://schemas.microsoft.com/office/word/2010/wordprocessingDrawing" xmlns:wp="http://schemas.openxmlformats.org/drawingml/2006/wordprocessingDrawing" xmlns:w10="urn:schemas-microsoft-com:office:word" xmlns:w="http://schemas.openxmlformats.org/wordprocessingml/2006/main" xmlns:w14="http://schemas.microsoft.com/office/word/2010/wordml" xmlns:wpg="http://schemas.microsoft.com/office/word/2010/wordprocessingGroup" xmlns:wpi="http://schemas.microsoft.com/office/word/2010/wordprocessingInk" xmlns:wne="http://schemas.microsoft.com/office/word/2006/wordml" xmlns:wps="http://schemas.microsoft.com/office/word/2010/wordprocessingShape" mc:Ignorable="w14 wp14">
+<w:ftr xmlns:ve="http://schemas.openxmlformats.org/markup-compatibility/2006" xmlns:o="urn:schemas-microsoft-com:office:office" xmlns:r="http://schemas.openxmlformats.org/officeDocument/2006/relationships" xmlns:m="http://schemas.openxmlformats.org/officeDocument/2006/math" xmlns:v="urn:schemas-microsoft-com:vml" xmlns:wp="http://schemas.openxmlformats.org/drawingml/2006/wordprocessingDrawing" xmlns:w10="urn:schemas-microsoft-com:office:word" xmlns:w="http://schemas.openxmlformats.org/wordprocessingml/2006/main" xmlns:wne="http://schemas.microsoft.com/office/word/2006/wordml">
   <w:sdt>
     <w:sdtPr>
       <w:id w:val="470400"/>
@@ -4589,7 +4031,6 @@
         <w:docPartUnique/>
       </w:docPartObj>
     </w:sdtPr>
-    <w:sdtEndPr/>
     <w:sdtContent>
       <w:sdt>
         <w:sdtPr>
@@ -4599,16 +4040,12 @@
             <w:docPartUnique/>
           </w:docPartObj>
         </w:sdtPr>
-        <w:sdtEndPr/>
         <w:sdtContent>
           <w:p>
             <w:pPr>
               <w:pStyle w:val="Stopka"/>
               <w:jc w:val="right"/>
             </w:pPr>
-            <w:r>
-              <w:t xml:space="preserve"> </w:t>
-            </w:r>
             <w:r>
               <w:rPr>
                 <w:b/>
@@ -4700,7 +4137,7 @@
 </file>
 
 <file path=word/footer2.xml><?xml version="1.0" encoding="utf-8"?>
-<w:ftr xmlns:wpc="http://schemas.microsoft.com/office/word/2010/wordprocessingCanvas" xmlns:mc="http://schemas.openxmlformats.org/markup-compatibility/2006" xmlns:o="urn:schemas-microsoft-com:office:office" xmlns:r="http://schemas.openxmlformats.org/officeDocument/2006/relationships" xmlns:m="http://schemas.openxmlformats.org/officeDocument/2006/math" xmlns:v="urn:schemas-microsoft-com:vml" xmlns:wp14="http://schemas.microsoft.com/office/word/2010/wordprocessingDrawing" xmlns:wp="http://schemas.openxmlformats.org/drawingml/2006/wordprocessingDrawing" xmlns:w10="urn:schemas-microsoft-com:office:word" xmlns:w="http://schemas.openxmlformats.org/wordprocessingml/2006/main" xmlns:w14="http://schemas.microsoft.com/office/word/2010/wordml" xmlns:wpg="http://schemas.microsoft.com/office/word/2010/wordprocessingGroup" xmlns:wpi="http://schemas.microsoft.com/office/word/2010/wordprocessingInk" xmlns:wne="http://schemas.microsoft.com/office/word/2006/wordml" xmlns:wps="http://schemas.microsoft.com/office/word/2010/wordprocessingShape" mc:Ignorable="w14 wp14">
+<w:ftr xmlns:ve="http://schemas.openxmlformats.org/markup-compatibility/2006" xmlns:o="urn:schemas-microsoft-com:office:office" xmlns:r="http://schemas.openxmlformats.org/officeDocument/2006/relationships" xmlns:m="http://schemas.openxmlformats.org/officeDocument/2006/math" xmlns:v="urn:schemas-microsoft-com:vml" xmlns:wp="http://schemas.openxmlformats.org/drawingml/2006/wordprocessingDrawing" xmlns:w10="urn:schemas-microsoft-com:office:word" xmlns:w="http://schemas.openxmlformats.org/wordprocessingml/2006/main" xmlns:wne="http://schemas.microsoft.com/office/word/2006/wordml">
   <w:sdt>
     <w:sdtPr>
       <w:id w:val="470390"/>
@@ -4709,7 +4146,6 @@
         <w:docPartUnique/>
       </w:docPartObj>
     </w:sdtPr>
-    <w:sdtEndPr/>
     <w:sdtContent>
       <w:sdt>
         <w:sdtPr>
@@ -4719,7 +4155,6 @@
             <w:docPartUnique/>
           </w:docPartObj>
         </w:sdtPr>
-        <w:sdtEndPr/>
         <w:sdtContent>
           <w:p>
             <w:pPr>
@@ -4817,8 +4252,8 @@
 </file>
 
 <file path=word/footnotes.xml><?xml version="1.0" encoding="utf-8"?>
-<w:footnotes xmlns:wpc="http://schemas.microsoft.com/office/word/2010/wordprocessingCanvas" xmlns:mc="http://schemas.openxmlformats.org/markup-compatibility/2006" xmlns:o="urn:schemas-microsoft-com:office:office" xmlns:r="http://schemas.openxmlformats.org/officeDocument/2006/relationships" xmlns:m="http://schemas.openxmlformats.org/officeDocument/2006/math" xmlns:v="urn:schemas-microsoft-com:vml" xmlns:wp14="http://schemas.microsoft.com/office/word/2010/wordprocessingDrawing" xmlns:wp="http://schemas.openxmlformats.org/drawingml/2006/wordprocessingDrawing" xmlns:w10="urn:schemas-microsoft-com:office:word" xmlns:w="http://schemas.openxmlformats.org/wordprocessingml/2006/main" xmlns:w14="http://schemas.microsoft.com/office/word/2010/wordml" xmlns:wpg="http://schemas.microsoft.com/office/word/2010/wordprocessingGroup" xmlns:wpi="http://schemas.microsoft.com/office/word/2010/wordprocessingInk" xmlns:wne="http://schemas.microsoft.com/office/word/2006/wordml" xmlns:wps="http://schemas.microsoft.com/office/word/2010/wordprocessingShape" mc:Ignorable="w14 wp14">
-  <w:footnote w:type="separator" w:id="-1">
+<w:footnotes xmlns:ve="http://schemas.openxmlformats.org/markup-compatibility/2006" xmlns:o="urn:schemas-microsoft-com:office:office" xmlns:r="http://schemas.openxmlformats.org/officeDocument/2006/relationships" xmlns:m="http://schemas.openxmlformats.org/officeDocument/2006/math" xmlns:v="urn:schemas-microsoft-com:vml" xmlns:wp="http://schemas.openxmlformats.org/drawingml/2006/wordprocessingDrawing" xmlns:w10="urn:schemas-microsoft-com:office:word" xmlns:w="http://schemas.openxmlformats.org/wordprocessingml/2006/main" xmlns:wne="http://schemas.microsoft.com/office/word/2006/wordml">
+  <w:footnote w:type="separator" w:id="0">
     <w:p>
       <w:pPr>
         <w:spacing w:after="0" w:line="240" w:lineRule="auto"/>
@@ -4828,7 +4263,7 @@
       </w:r>
     </w:p>
   </w:footnote>
-  <w:footnote w:type="continuationSeparator" w:id="0">
+  <w:footnote w:type="continuationSeparator" w:id="1">
     <w:p>
       <w:pPr>
         <w:spacing w:after="0" w:line="240" w:lineRule="auto"/>
@@ -4842,7 +4277,7 @@
 </file>
 
 <file path=word/header1.xml><?xml version="1.0" encoding="utf-8"?>
-<w:hdr xmlns:wpc="http://schemas.microsoft.com/office/word/2010/wordprocessingCanvas" xmlns:mc="http://schemas.openxmlformats.org/markup-compatibility/2006" xmlns:o="urn:schemas-microsoft-com:office:office" xmlns:r="http://schemas.openxmlformats.org/officeDocument/2006/relationships" xmlns:m="http://schemas.openxmlformats.org/officeDocument/2006/math" xmlns:v="urn:schemas-microsoft-com:vml" xmlns:wp14="http://schemas.microsoft.com/office/word/2010/wordprocessingDrawing" xmlns:wp="http://schemas.openxmlformats.org/drawingml/2006/wordprocessingDrawing" xmlns:w10="urn:schemas-microsoft-com:office:word" xmlns:w="http://schemas.openxmlformats.org/wordprocessingml/2006/main" xmlns:w14="http://schemas.microsoft.com/office/word/2010/wordml" xmlns:wpg="http://schemas.microsoft.com/office/word/2010/wordprocessingGroup" xmlns:wpi="http://schemas.microsoft.com/office/word/2010/wordprocessingInk" xmlns:wne="http://schemas.microsoft.com/office/word/2006/wordml" xmlns:wps="http://schemas.microsoft.com/office/word/2010/wordprocessingShape" mc:Ignorable="w14 wp14">
+<w:hdr xmlns:ve="http://schemas.openxmlformats.org/markup-compatibility/2006" xmlns:o="urn:schemas-microsoft-com:office:office" xmlns:r="http://schemas.openxmlformats.org/officeDocument/2006/relationships" xmlns:m="http://schemas.openxmlformats.org/officeDocument/2006/math" xmlns:v="urn:schemas-microsoft-com:vml" xmlns:wp="http://schemas.openxmlformats.org/drawingml/2006/wordprocessingDrawing" xmlns:w10="urn:schemas-microsoft-com:office:word" xmlns:w="http://schemas.openxmlformats.org/wordprocessingml/2006/main" xmlns:wne="http://schemas.microsoft.com/office/word/2006/wordml">
   <w:p>
     <w:pPr>
       <w:pStyle w:val="Nagwek"/>
@@ -4915,7 +4350,7 @@
 </file>
 
 <file path=word/numbering.xml><?xml version="1.0" encoding="utf-8"?>
-<w:numbering xmlns:wpc="http://schemas.microsoft.com/office/word/2010/wordprocessingCanvas" xmlns:mc="http://schemas.openxmlformats.org/markup-compatibility/2006" xmlns:o="urn:schemas-microsoft-com:office:office" xmlns:r="http://schemas.openxmlformats.org/officeDocument/2006/relationships" xmlns:m="http://schemas.openxmlformats.org/officeDocument/2006/math" xmlns:v="urn:schemas-microsoft-com:vml" xmlns:wp14="http://schemas.microsoft.com/office/word/2010/wordprocessingDrawing" xmlns:wp="http://schemas.openxmlformats.org/drawingml/2006/wordprocessingDrawing" xmlns:w10="urn:schemas-microsoft-com:office:word" xmlns:w="http://schemas.openxmlformats.org/wordprocessingml/2006/main" xmlns:w14="http://schemas.microsoft.com/office/word/2010/wordml" xmlns:wpg="http://schemas.microsoft.com/office/word/2010/wordprocessingGroup" xmlns:wpi="http://schemas.microsoft.com/office/word/2010/wordprocessingInk" xmlns:wne="http://schemas.microsoft.com/office/word/2006/wordml" xmlns:wps="http://schemas.microsoft.com/office/word/2010/wordprocessingShape" mc:Ignorable="w14 wp14">
+<w:numbering xmlns:ve="http://schemas.openxmlformats.org/markup-compatibility/2006" xmlns:o="urn:schemas-microsoft-com:office:office" xmlns:r="http://schemas.openxmlformats.org/officeDocument/2006/relationships" xmlns:m="http://schemas.openxmlformats.org/officeDocument/2006/math" xmlns:v="urn:schemas-microsoft-com:vml" xmlns:wp="http://schemas.openxmlformats.org/drawingml/2006/wordprocessingDrawing" xmlns:w10="urn:schemas-microsoft-com:office:word" xmlns:w="http://schemas.openxmlformats.org/wordprocessingml/2006/main" xmlns:wne="http://schemas.microsoft.com/office/word/2006/wordml">
   <w:abstractNum w:abstractNumId="0">
     <w:nsid w:val="22E56298"/>
     <w:multiLevelType w:val="hybridMultilevel"/>
@@ -5582,7 +5017,7 @@
 </file>
 
 <file path=word/styles.xml><?xml version="1.0" encoding="utf-8"?>
-<w:styles xmlns:mc="http://schemas.openxmlformats.org/markup-compatibility/2006" xmlns:r="http://schemas.openxmlformats.org/officeDocument/2006/relationships" xmlns:w="http://schemas.openxmlformats.org/wordprocessingml/2006/main" xmlns:w14="http://schemas.microsoft.com/office/word/2010/wordml" mc:Ignorable="w14">
+<w:styles xmlns:r="http://schemas.openxmlformats.org/officeDocument/2006/relationships" xmlns:w="http://schemas.openxmlformats.org/wordprocessingml/2006/main">
   <w:docDefaults>
     <w:rPrDefault>
       <w:rPr>
@@ -5776,6 +5211,7 @@
     <w:uiPriority w:val="99"/>
     <w:semiHidden/>
     <w:unhideWhenUsed/>
+    <w:qFormat/>
     <w:tblPr>
       <w:tblInd w:w="0" w:type="dxa"/>
       <w:tblCellMar>

</xml_diff>